<commit_message>
Updated skills, maps, and document
</commit_message>
<xml_diff>
--- a/Project Description.docx
+++ b/Project Description.docx
@@ -10,6 +10,7 @@
           <w:docPartUnique/>
         </w:docPartObj>
       </w:sdtPr>
+      <w:sdtEndPr/>
       <w:sdtContent>
         <w:p/>
         <w:tbl>
@@ -69,6 +70,7 @@
                   <w:dataBinding w:prefixMappings="xmlns:ns0='http://schemas.openxmlformats.org/package/2006/metadata/core-properties' xmlns:ns1='http://purl.org/dc/elements/1.1/'" w:xpath="/ns0:coreProperties[1]/ns1:title[1]" w:storeItemID="{6C3C8BC8-F283-45AE-878A-BAB7291924A1}"/>
                   <w:text/>
                 </w:sdtPr>
+                <w:sdtEndPr/>
                 <w:sdtContent>
                   <w:p>
                     <w:pPr>
@@ -108,6 +110,7 @@
                 <w:dataBinding w:prefixMappings="xmlns:ns0='http://schemas.openxmlformats.org/package/2006/metadata/core-properties' xmlns:ns1='http://purl.org/dc/elements/1.1/'" w:xpath="/ns0:coreProperties[1]/ns1:subject[1]" w:storeItemID="{6C3C8BC8-F283-45AE-878A-BAB7291924A1}"/>
                 <w:text/>
               </w:sdtPr>
+              <w:sdtEndPr/>
               <w:sdtContent>
                 <w:tc>
                   <w:tcPr>
@@ -173,6 +176,7 @@
                   <w:dataBinding w:prefixMappings="xmlns:ns0='http://schemas.openxmlformats.org/package/2006/metadata/core-properties' xmlns:ns1='http://purl.org/dc/elements/1.1/'" w:xpath="/ns0:coreProperties[1]/ns1:creator[1]" w:storeItemID="{6C3C8BC8-F283-45AE-878A-BAB7291924A1}"/>
                   <w:text/>
                 </w:sdtPr>
+                <w:sdtEndPr/>
                 <w:sdtContent>
                   <w:p>
                     <w:pPr>
@@ -228,6 +232,7 @@
                     <w:calendar w:val="gregorian"/>
                   </w:date>
                 </w:sdtPr>
+                <w:sdtEndPr/>
                 <w:sdtContent>
                   <w:p>
                     <w:pPr>
@@ -277,14 +282,7 @@
           <w:color w:val="auto"/>
         </w:rPr>
         <w:lastRenderedPageBreak/>
-        <w:t>Part 3:</w:t>
-      </w:r>
-      <w:r>
-        <w:rPr>
-          <w:b/>
-          <w:color w:val="auto"/>
-        </w:rPr>
-        <w:t xml:space="preserve"> UML and </w:t>
+        <w:t xml:space="preserve">Part 3: UML and </w:t>
       </w:r>
       <w:r>
         <w:rPr>
@@ -349,6 +347,34 @@
           <w:sz w:val="24"/>
           <w:szCs w:val="24"/>
         </w:rPr>
+        <w:t>UML Diagram</w:t>
+      </w:r>
+    </w:p>
+    <w:p>
+      <w:r>
+        <w:t>Refer to ClassDiagram.png</w:t>
+      </w:r>
+    </w:p>
+    <w:p>
+      <w:pPr>
+        <w:pStyle w:val="Heading2"/>
+        <w:spacing w:line="360" w:lineRule="auto"/>
+        <w:rPr>
+          <w:rFonts w:asciiTheme="minorHAnsi" w:hAnsiTheme="minorHAnsi" w:cstheme="minorHAnsi"/>
+          <w:b/>
+          <w:color w:val="auto"/>
+          <w:sz w:val="24"/>
+          <w:szCs w:val="24"/>
+        </w:rPr>
+      </w:pPr>
+      <w:r>
+        <w:rPr>
+          <w:rFonts w:asciiTheme="minorHAnsi" w:hAnsiTheme="minorHAnsi" w:cstheme="minorHAnsi"/>
+          <w:b/>
+          <w:color w:val="auto"/>
+          <w:sz w:val="24"/>
+          <w:szCs w:val="24"/>
+        </w:rPr>
         <w:t>Design decisions</w:t>
       </w:r>
     </w:p>
@@ -599,8 +625,31 @@
         </w:rPr>
         <w:t>.</w:t>
       </w:r>
+    </w:p>
+    <w:p>
+      <w:pPr>
+        <w:spacing w:line="360" w:lineRule="auto"/>
+        <w:rPr>
+          <w:sz w:val="24"/>
+          <w:szCs w:val="24"/>
+        </w:rPr>
+      </w:pPr>
+      <w:r>
+        <w:rPr>
+          <w:sz w:val="24"/>
+          <w:szCs w:val="24"/>
+        </w:rPr>
+        <w:t>The application has created high cohesion by breaking down classes into separate classes as much as possible. For instance, while the tou</w:t>
+      </w:r>
       <w:bookmarkStart w:id="0" w:name="_GoBack"/>
       <w:bookmarkEnd w:id="0"/>
+      <w:r>
+        <w:rPr>
+          <w:sz w:val="24"/>
+          <w:szCs w:val="24"/>
+        </w:rPr>
+        <w:t>rnament class runs the whole game, the player class executes different turn actions such as picking a race and conquering a region.</w:t>
+      </w:r>
     </w:p>
     <w:p>
       <w:pPr>
@@ -662,6 +711,11 @@
     </w:p>
     <w:p>
       <w:pPr>
+        <w:pStyle w:val="ListParagraph"/>
+        <w:numPr>
+          <w:ilvl w:val="0"/>
+          <w:numId w:val="1"/>
+        </w:numPr>
         <w:spacing w:line="360" w:lineRule="auto"/>
         <w:rPr>
           <w:sz w:val="24"/>
@@ -674,6 +728,69 @@
           <w:szCs w:val="24"/>
         </w:rPr>
         <w:t>Special abilities granted by races and badges are implemented.</w:t>
+      </w:r>
+    </w:p>
+    <w:p>
+      <w:pPr>
+        <w:pStyle w:val="ListParagraph"/>
+        <w:numPr>
+          <w:ilvl w:val="0"/>
+          <w:numId w:val="1"/>
+        </w:numPr>
+        <w:spacing w:line="360" w:lineRule="auto"/>
+        <w:rPr>
+          <w:sz w:val="24"/>
+          <w:szCs w:val="24"/>
+        </w:rPr>
+      </w:pPr>
+      <w:r>
+        <w:rPr>
+          <w:sz w:val="24"/>
+          <w:szCs w:val="24"/>
+        </w:rPr>
+        <w:t>Maps adhere to the official board game’s maps.</w:t>
+      </w:r>
+    </w:p>
+    <w:p>
+      <w:pPr>
+        <w:pStyle w:val="ListParagraph"/>
+        <w:numPr>
+          <w:ilvl w:val="0"/>
+          <w:numId w:val="1"/>
+        </w:numPr>
+        <w:spacing w:line="360" w:lineRule="auto"/>
+        <w:rPr>
+          <w:sz w:val="24"/>
+          <w:szCs w:val="24"/>
+        </w:rPr>
+      </w:pPr>
+      <w:r>
+        <w:rPr>
+          <w:sz w:val="24"/>
+          <w:szCs w:val="24"/>
+        </w:rPr>
+        <w:t>Map regions include types</w:t>
+      </w:r>
+      <w:r>
+        <w:rPr>
+          <w:sz w:val="24"/>
+          <w:szCs w:val="24"/>
+        </w:rPr>
+        <w:t xml:space="preserve"> (e.g. forest, farmland, caverns)</w:t>
+      </w:r>
+      <w:r>
+        <w:rPr>
+          <w:sz w:val="24"/>
+          <w:szCs w:val="24"/>
+        </w:rPr>
+        <w:t xml:space="preserve"> and </w:t>
+      </w:r>
+      <w:r>
+        <w:rPr>
+          <w:sz w:val="24"/>
+          <w:szCs w:val="24"/>
+        </w:rPr>
+        <w:t>tokens (e.g. mountains, troll lairs, encampments)</w:t>
       </w:r>
     </w:p>
     <w:sectPr>
@@ -686,6 +803,127 @@
     </w:sectPr>
   </w:body>
 </w:document>
+</file>
+
+<file path=word/numbering.xml><?xml version="1.0" encoding="utf-8"?>
+<w:numbering xmlns:wpc="http://schemas.microsoft.com/office/word/2010/wordprocessingCanvas" xmlns:cx="http://schemas.microsoft.com/office/drawing/2014/chartex" xmlns:cx1="http://schemas.microsoft.com/office/drawing/2015/9/8/chartex" xmlns:cx2="http://schemas.microsoft.com/office/drawing/2015/10/21/chartex" xmlns:cx3="http://schemas.microsoft.com/office/drawing/2016/5/9/chartex" xmlns:cx4="http://schemas.microsoft.com/office/drawing/2016/5/10/chartex" xmlns:cx5="http://schemas.microsoft.com/office/drawing/2016/5/11/chartex" xmlns:cx6="http://schemas.microsoft.com/office/drawing/2016/5/12/chartex" xmlns:cx7="http://schemas.microsoft.com/office/drawing/2016/5/13/chartex" xmlns:cx8="http://schemas.microsoft.com/office/drawing/2016/5/14/chartex" xmlns:mc="http://schemas.openxmlformats.org/markup-compatibility/2006" xmlns:aink="http://schemas.microsoft.com/office/drawing/2016/ink" xmlns:am3d="http://schemas.microsoft.com/office/drawing/2017/model3d" xmlns:o="urn:schemas-microsoft-com:office:office" xmlns:r="http://schemas.openxmlformats.org/officeDocument/2006/relationships" xmlns:m="http://schemas.openxmlformats.org/officeDocument/2006/math" xmlns:v="urn:schemas-microsoft-com:vml" xmlns:wp14="http://schemas.microsoft.com/office/word/2010/wordprocessingDrawing" xmlns:wp="http://schemas.openxmlformats.org/drawingml/2006/wordprocessingDrawing" xmlns:w10="urn:schemas-microsoft-com:office:word" xmlns:w="http://schemas.openxmlformats.org/wordprocessingml/2006/main" xmlns:w14="http://schemas.microsoft.com/office/word/2010/wordml" xmlns:w15="http://schemas.microsoft.com/office/word/2012/wordml" xmlns:w16cid="http://schemas.microsoft.com/office/word/2016/wordml/cid" xmlns:w16se="http://schemas.microsoft.com/office/word/2015/wordml/symex" xmlns:wpg="http://schemas.microsoft.com/office/word/2010/wordprocessingGroup" xmlns:wpi="http://schemas.microsoft.com/office/word/2010/wordprocessingInk" xmlns:wne="http://schemas.microsoft.com/office/word/2006/wordml" xmlns:wps="http://schemas.microsoft.com/office/word/2010/wordprocessingShape" mc:Ignorable="w14 w15 w16se w16cid wp14">
+  <w:abstractNum w:abstractNumId="0" w15:restartNumberingAfterBreak="0">
+    <w:nsid w:val="38ED0D3E"/>
+    <w:multiLevelType w:val="hybridMultilevel"/>
+    <w:tmpl w:val="7194CD38"/>
+    <w:lvl w:ilvl="0" w:tplc="10090001">
+      <w:start w:val="1"/>
+      <w:numFmt w:val="bullet"/>
+      <w:lvlText w:val=""/>
+      <w:lvlJc w:val="left"/>
+      <w:pPr>
+        <w:ind w:left="720" w:hanging="360"/>
+      </w:pPr>
+      <w:rPr>
+        <w:rFonts w:ascii="Symbol" w:hAnsi="Symbol" w:hint="default"/>
+      </w:rPr>
+    </w:lvl>
+    <w:lvl w:ilvl="1" w:tplc="10090003" w:tentative="1">
+      <w:start w:val="1"/>
+      <w:numFmt w:val="bullet"/>
+      <w:lvlText w:val="o"/>
+      <w:lvlJc w:val="left"/>
+      <w:pPr>
+        <w:ind w:left="1440" w:hanging="360"/>
+      </w:pPr>
+      <w:rPr>
+        <w:rFonts w:ascii="Courier New" w:hAnsi="Courier New" w:cs="Courier New" w:hint="default"/>
+      </w:rPr>
+    </w:lvl>
+    <w:lvl w:ilvl="2" w:tplc="10090005" w:tentative="1">
+      <w:start w:val="1"/>
+      <w:numFmt w:val="bullet"/>
+      <w:lvlText w:val=""/>
+      <w:lvlJc w:val="left"/>
+      <w:pPr>
+        <w:ind w:left="2160" w:hanging="360"/>
+      </w:pPr>
+      <w:rPr>
+        <w:rFonts w:ascii="Wingdings" w:hAnsi="Wingdings" w:hint="default"/>
+      </w:rPr>
+    </w:lvl>
+    <w:lvl w:ilvl="3" w:tplc="10090001" w:tentative="1">
+      <w:start w:val="1"/>
+      <w:numFmt w:val="bullet"/>
+      <w:lvlText w:val=""/>
+      <w:lvlJc w:val="left"/>
+      <w:pPr>
+        <w:ind w:left="2880" w:hanging="360"/>
+      </w:pPr>
+      <w:rPr>
+        <w:rFonts w:ascii="Symbol" w:hAnsi="Symbol" w:hint="default"/>
+      </w:rPr>
+    </w:lvl>
+    <w:lvl w:ilvl="4" w:tplc="10090003" w:tentative="1">
+      <w:start w:val="1"/>
+      <w:numFmt w:val="bullet"/>
+      <w:lvlText w:val="o"/>
+      <w:lvlJc w:val="left"/>
+      <w:pPr>
+        <w:ind w:left="3600" w:hanging="360"/>
+      </w:pPr>
+      <w:rPr>
+        <w:rFonts w:ascii="Courier New" w:hAnsi="Courier New" w:cs="Courier New" w:hint="default"/>
+      </w:rPr>
+    </w:lvl>
+    <w:lvl w:ilvl="5" w:tplc="10090005" w:tentative="1">
+      <w:start w:val="1"/>
+      <w:numFmt w:val="bullet"/>
+      <w:lvlText w:val=""/>
+      <w:lvlJc w:val="left"/>
+      <w:pPr>
+        <w:ind w:left="4320" w:hanging="360"/>
+      </w:pPr>
+      <w:rPr>
+        <w:rFonts w:ascii="Wingdings" w:hAnsi="Wingdings" w:hint="default"/>
+      </w:rPr>
+    </w:lvl>
+    <w:lvl w:ilvl="6" w:tplc="10090001" w:tentative="1">
+      <w:start w:val="1"/>
+      <w:numFmt w:val="bullet"/>
+      <w:lvlText w:val=""/>
+      <w:lvlJc w:val="left"/>
+      <w:pPr>
+        <w:ind w:left="5040" w:hanging="360"/>
+      </w:pPr>
+      <w:rPr>
+        <w:rFonts w:ascii="Symbol" w:hAnsi="Symbol" w:hint="default"/>
+      </w:rPr>
+    </w:lvl>
+    <w:lvl w:ilvl="7" w:tplc="10090003" w:tentative="1">
+      <w:start w:val="1"/>
+      <w:numFmt w:val="bullet"/>
+      <w:lvlText w:val="o"/>
+      <w:lvlJc w:val="left"/>
+      <w:pPr>
+        <w:ind w:left="5760" w:hanging="360"/>
+      </w:pPr>
+      <w:rPr>
+        <w:rFonts w:ascii="Courier New" w:hAnsi="Courier New" w:cs="Courier New" w:hint="default"/>
+      </w:rPr>
+    </w:lvl>
+    <w:lvl w:ilvl="8" w:tplc="10090005" w:tentative="1">
+      <w:start w:val="1"/>
+      <w:numFmt w:val="bullet"/>
+      <w:lvlText w:val=""/>
+      <w:lvlJc w:val="left"/>
+      <w:pPr>
+        <w:ind w:left="6480" w:hanging="360"/>
+      </w:pPr>
+      <w:rPr>
+        <w:rFonts w:ascii="Wingdings" w:hAnsi="Wingdings" w:hint="default"/>
+      </w:rPr>
+    </w:lvl>
+  </w:abstractNum>
+  <w:num w:numId="1">
+    <w:abstractNumId w:val="0"/>
+  </w:num>
+</w:numbering>
 </file>
 
 <file path=word/styles.xml><?xml version="1.0" encoding="utf-8"?>
@@ -1207,6 +1445,17 @@
       <w:lang w:val="en-US"/>
     </w:rPr>
   </w:style>
+  <w:style w:type="paragraph" w:styleId="ListParagraph">
+    <w:name w:val="List Paragraph"/>
+    <w:basedOn w:val="Normal"/>
+    <w:uiPriority w:val="34"/>
+    <w:qFormat/>
+    <w:rsid w:val="00DD2F69"/>
+    <w:pPr>
+      <w:ind w:left="720"/>
+      <w:contextualSpacing/>
+    </w:pPr>
+  </w:style>
 </w:styles>
 </file>
 
@@ -1344,12 +1593,12 @@
 
 <file path=word/glossary/fontTable.xml><?xml version="1.0" encoding="utf-8"?>
 <w:fonts xmlns:mc="http://schemas.openxmlformats.org/markup-compatibility/2006" xmlns:r="http://schemas.openxmlformats.org/officeDocument/2006/relationships" xmlns:w="http://schemas.openxmlformats.org/wordprocessingml/2006/main" xmlns:w14="http://schemas.microsoft.com/office/word/2010/wordml" xmlns:w15="http://schemas.microsoft.com/office/word/2012/wordml" xmlns:w16cid="http://schemas.microsoft.com/office/word/2016/wordml/cid" xmlns:w16se="http://schemas.microsoft.com/office/word/2015/wordml/symex" mc:Ignorable="w14 w15 w16se w16cid">
-  <w:font w:name="Calibri">
-    <w:panose1 w:val="020F0502020204030204"/>
-    <w:charset w:val="00"/>
-    <w:family w:val="swiss"/>
+  <w:font w:name="Symbol">
+    <w:panose1 w:val="05050102010706020507"/>
+    <w:charset w:val="02"/>
+    <w:family w:val="roman"/>
     <w:pitch w:val="variable"/>
-    <w:sig w:usb0="E0002AFF" w:usb1="C000247B" w:usb2="00000009" w:usb3="00000000" w:csb0="000001FF" w:csb1="00000000"/>
+    <w:sig w:usb0="00000000" w:usb1="10000000" w:usb2="00000000" w:usb3="00000000" w:csb0="80000000" w:csb1="00000000"/>
   </w:font>
   <w:font w:name="Times New Roman">
     <w:panose1 w:val="02020603050405020304"/>
@@ -1357,6 +1606,27 @@
     <w:family w:val="roman"/>
     <w:pitch w:val="variable"/>
     <w:sig w:usb0="E0002EFF" w:usb1="C000785B" w:usb2="00000009" w:usb3="00000000" w:csb0="000001FF" w:csb1="00000000"/>
+  </w:font>
+  <w:font w:name="Courier New">
+    <w:panose1 w:val="02070309020205020404"/>
+    <w:charset w:val="00"/>
+    <w:family w:val="modern"/>
+    <w:pitch w:val="fixed"/>
+    <w:sig w:usb0="E0002EFF" w:usb1="C0007843" w:usb2="00000009" w:usb3="00000000" w:csb0="000001FF" w:csb1="00000000"/>
+  </w:font>
+  <w:font w:name="Wingdings">
+    <w:panose1 w:val="05000000000000000000"/>
+    <w:charset w:val="02"/>
+    <w:family w:val="auto"/>
+    <w:pitch w:val="variable"/>
+    <w:sig w:usb0="00000000" w:usb1="10000000" w:usb2="00000000" w:usb3="00000000" w:csb0="80000000" w:csb1="00000000"/>
+  </w:font>
+  <w:font w:name="Calibri">
+    <w:panose1 w:val="020F0502020204030204"/>
+    <w:charset w:val="00"/>
+    <w:family w:val="swiss"/>
+    <w:pitch w:val="variable"/>
+    <w:sig w:usb0="E0002AFF" w:usb1="C000247B" w:usb2="00000009" w:usb3="00000000" w:csb0="000001FF" w:csb1="00000000"/>
   </w:font>
   <w:font w:name="Calibri Light">
     <w:panose1 w:val="020F0302020204030204"/>
@@ -1383,6 +1653,8 @@
   </w:compat>
   <w:rsids>
     <w:rsidRoot w:val="006037AB"/>
+    <w:rsid w:val="00325BCA"/>
+    <w:rsid w:val="005C4ED5"/>
     <w:rsid w:val="006037AB"/>
     <w:rsid w:val="0060564E"/>
   </w:rsids>

</xml_diff>